<commit_message>
performed formatting changes to the project vision and plan documents
</commit_message>
<xml_diff>
--- a/Project_Plan.docx
+++ b/Project_Plan.docx
@@ -1362,23 +1362,7 @@
                 <w:sz w:val="24"/>
                 <w:szCs w:val="24"/>
               </w:rPr>
-              <w:t xml:space="preserve">(document, code, presentation, </w:t>
-            </w:r>
-            <w:proofErr w:type="spellStart"/>
-            <w:r>
-              <w:rPr>
-                <w:sz w:val="24"/>
-                <w:szCs w:val="24"/>
-              </w:rPr>
-              <w:t>etc</w:t>
-            </w:r>
-            <w:proofErr w:type="spellEnd"/>
-            <w:r>
-              <w:rPr>
-                <w:sz w:val="24"/>
-                <w:szCs w:val="24"/>
-              </w:rPr>
-              <w:t>).</w:t>
+              <w:t>(document, code, presentation, etc).</w:t>
             </w:r>
           </w:p>
         </w:tc>
@@ -2240,16 +2224,11 @@
               <w:t xml:space="preserve">Pranav </w:t>
             </w:r>
             <w:r>
-              <w:t xml:space="preserve">Pratheek Malleboyina </w:t>
-            </w:r>
-            <w:r>
-              <w:t xml:space="preserve">, Mohammed Ali </w:t>
-            </w:r>
-            <w:proofErr w:type="spellStart"/>
-            <w:r>
-              <w:t>Shreiff</w:t>
-            </w:r>
-            <w:proofErr w:type="spellEnd"/>
+              <w:t>Pratheek Malleboyina</w:t>
+            </w:r>
+            <w:r>
+              <w:t>, Mohammed Ali Shreiff</w:t>
+            </w:r>
           </w:p>
         </w:tc>
         <w:tc>
@@ -2547,7 +2526,7 @@
                 <w:noProof/>
               </w:rPr>
               <w:drawing>
-                <wp:inline distT="0" distB="0" distL="0" distR="0" wp14:anchorId="36DB48C2" wp14:editId="4CD5E8FA">
+                <wp:inline distT="0" distB="0" distL="0" distR="0" wp14:anchorId="36DB48C2" wp14:editId="2A435D0E">
                   <wp:extent cx="1663065" cy="696595"/>
                   <wp:effectExtent l="0" t="0" r="0" b="8255"/>
                   <wp:docPr id="1767320085" name="Picture 4" descr="A close up of a note&#10;&#10;AI-generated content may be incorrect."/>
@@ -3169,19 +3148,11 @@
                 <w:color w:val="000000" w:themeColor="text1"/>
               </w:rPr>
             </w:pPr>
-            <w:proofErr w:type="spellStart"/>
             <w:r>
               <w:rPr>
                 <w:color w:val="000000" w:themeColor="text1"/>
               </w:rPr>
-              <w:t>Inittial</w:t>
-            </w:r>
-            <w:proofErr w:type="spellEnd"/>
-            <w:r>
-              <w:rPr>
-                <w:color w:val="000000" w:themeColor="text1"/>
-              </w:rPr>
-              <w:t xml:space="preserve"> Draft</w:t>
+              <w:t>Inittial Draft</w:t>
             </w:r>
           </w:p>
         </w:tc>

</xml_diff>